<commit_message>
CODE: Fixing the 100x discrepency with nodes
Fixing several issues, adding stress and strain.  Adding pics and data from the runs I've done.
</commit_message>
<xml_diff>
--- a/finalPapers/DRAFT_AboutTheFemProgramWeWrote.docx
+++ b/finalPapers/DRAFT_AboutTheFemProgramWeWrote.docx
@@ -3,9 +3,16 @@
 <w:document xmlns:wpc="http://schemas.microsoft.com/office/word/2010/wordprocessingCanvas" xmlns:cx="http://schemas.microsoft.com/office/drawing/2014/chartex" xmlns:cx1="http://schemas.microsoft.com/office/drawing/2015/9/8/chartex" xmlns:cx2="http://schemas.microsoft.com/office/drawing/2015/10/21/chartex" xmlns:cx3="http://schemas.microsoft.com/office/drawing/2016/5/9/chartex" xmlns:cx4="http://schemas.microsoft.com/office/drawing/2016/5/10/chartex" xmlns:cx5="http://schemas.microsoft.com/office/drawing/2016/5/11/chartex" xmlns:cx6="http://schemas.microsoft.com/office/drawing/2016/5/12/chartex" xmlns:cx7="http://schemas.microsoft.com/office/drawing/2016/5/13/chartex" xmlns:cx8="http://schemas.microsoft.com/office/drawing/2016/5/14/chartex" xmlns:mc="http://schemas.openxmlformats.org/markup-compatibility/2006" xmlns:aink="http://schemas.microsoft.com/office/drawing/2016/ink" xmlns:am3d="http://schemas.microsoft.com/office/drawing/2017/model3d" xmlns:o="urn:schemas-microsoft-com:office:office" xmlns:r="http://schemas.openxmlformats.org/officeDocument/2006/relationships" xmlns:m="http://schemas.openxmlformats.org/officeDocument/2006/math" xmlns:v="urn:schemas-microsoft-com:vml" xmlns:wp14="http://schemas.microsoft.com/office/word/2010/wordprocessingDrawing" xmlns:wp="http://schemas.openxmlformats.org/drawingml/2006/wordprocessingDrawing" xmlns:w10="urn:schemas-microsoft-com:office:word" xmlns:w="http://schemas.openxmlformats.org/wordprocessingml/2006/main" xmlns:w14="http://schemas.microsoft.com/office/word/2010/wordml" xmlns:w15="http://schemas.microsoft.com/office/word/2012/wordml" xmlns:w16cid="http://schemas.microsoft.com/office/word/2016/wordml/cid" xmlns:w16se="http://schemas.microsoft.com/office/word/2015/wordml/symex" xmlns:wpg="http://schemas.microsoft.com/office/word/2010/wordprocessingGroup" xmlns:wpi="http://schemas.microsoft.com/office/word/2010/wordprocessingInk" xmlns:wne="http://schemas.microsoft.com/office/word/2006/wordml" xmlns:wps="http://schemas.microsoft.com/office/word/2010/wordprocessingShape" mc:Ignorable="w14 w15 w16se w16cid wp14">
   <w:body>
     <w:p>
+      <w:bookmarkStart w:id="0" w:name="_Hlk531723983"/>
       <w:r>
         <w:tab/>
-        <w:t xml:space="preserve">The assignment required that a program be written to solve the projects finite element problem, however several simplifications had to be done to the original goal of modeling a gasket between a flange.  Ultimately it was decided to model a two-dimensional cross section of a flange, gasket and bolt, and replace the contact stresses with equivalent pressures.  In addition to being able to more directly leverage techniques taught in the course, it will provide an interesting comparison to the more thorough and complex model of Abaqus.  </w:t>
+        <w:t xml:space="preserve">The assignment required that a program be written to solve the projects finite element problem, however several simplifications had to be done to the original goal of modeling a gasket between a flange.  Ultimately it was decided to model a two-dimensional cross section of a flange, gasket and bolt, </w:t>
+      </w:r>
+      <w:r>
+        <w:t>and only model the pressure of the bolt</w:t>
+      </w:r>
+      <w:r>
+        <w:t xml:space="preserve">.  In addition to being able to more directly leverage techniques taught in the course, it will provide an interesting comparison to the more thorough and complex model of Abaqus.  </w:t>
       </w:r>
     </w:p>
     <w:p>
@@ -13,72 +20,58 @@
         <w:ind w:firstLine="720"/>
       </w:pPr>
       <w:r>
-        <w:t xml:space="preserve">MATLAB was chosen as the platform to create the FEM program with.  The two-dimensional cross section of the flange, gasket and bolt were created in GMSH and a mesh was generated with 3-node triangular elements.  Combined with the material properties, the local stiffness matrices were derived.  </w:t>
-      </w:r>
-      <w:r>
-        <w:t>Instead of modeling the contact stresses, equivalent pressures were calculated with equations and values from the manufacture of the flange:</w:t>
-      </w:r>
-    </w:p>
-    <w:p>
-      <w:r>
-        <w:t>&lt;TODO</w:t>
-      </w:r>
-      <w:r>
-        <w:t xml:space="preserve"> actual pretty equations</w:t>
-      </w:r>
-      <w:r>
-        <w:t>&gt;</w:t>
-      </w:r>
-    </w:p>
-    <w:p>
-      <w:r>
-        <w:t>Equivalent Pressure = (4*</w:t>
+        <w:t xml:space="preserve">From a software architecture point of view, </w:t>
+      </w:r>
+      <w:r>
+        <w:t xml:space="preserve">a </w:t>
+      </w:r>
+      <w:r>
+        <w:t>finite element solver program was written was tailored for this specific simplified flange problem</w:t>
+      </w:r>
+      <w:r>
+        <w:t xml:space="preserve"> in MATLAB</w:t>
+      </w:r>
+      <w:r>
+        <w:t xml:space="preserve">.  </w:t>
+      </w:r>
+      <w:r>
+        <w:t xml:space="preserve">Although much of the code written is specific to this problem, there was a goal to make the code applicable to as many FEM problems as possible.  </w:t>
+      </w:r>
+      <w:r>
+        <w:t>An object</w:t>
+      </w:r>
+      <w:r>
+        <w:t>-</w:t>
+      </w:r>
+      <w:r>
+        <w:t xml:space="preserve">oriented approach was chosen in an attempt to keep as much of the program as general.  Often a class would wrap a more primitive MATLAB construct, such as the </w:t>
       </w:r>
       <w:proofErr w:type="spellStart"/>
       <w:r>
-        <w:t>BoltForce</w:t>
+        <w:t>GlobalStiffnessMatrix</w:t>
       </w:r>
       <w:proofErr w:type="spellEnd"/>
       <w:r>
-        <w:t>/</w:t>
+        <w:t xml:space="preserve"> type wrapping a sparse matrix.  These helper types would also include functions to handle common operations, such as an </w:t>
       </w:r>
       <w:proofErr w:type="spellStart"/>
       <w:r>
-        <w:t>EffectiveGasketDiameter</w:t>
+        <w:t>AddLocalStiffnessMatrix</w:t>
       </w:r>
       <w:proofErr w:type="spellEnd"/>
       <w:r>
-        <w:t xml:space="preserve"> **2+ 16 * Bending Moment on Flange/</w:t>
+        <w:t xml:space="preserve"> function on the </w:t>
       </w:r>
       <w:proofErr w:type="spellStart"/>
       <w:r>
-        <w:t>EffectiveGasketDiameter</w:t>
+        <w:t>GlobalStiffnessMatrix</w:t>
       </w:r>
       <w:proofErr w:type="spellEnd"/>
       <w:r>
-        <w:t>**3) / 6894.7</w:t>
-      </w:r>
-    </w:p>
-    <w:p>
-      <w:r>
-        <w:t>With the pressures in place, the local load vectors were generated.  The global stiffness matrix was assembled with MATLAB’s sparse matrix, and the global load vector was assembled.  The boundary conditions were hard-coded into the program, eliminating rows and columns for node elements that were fixed</w:t>
-      </w:r>
-      <w:r>
-        <w:t xml:space="preserve"> or where the axis of symmetry cut the cross section.  The displacements of the remaining nodes </w:t>
-      </w:r>
-      <w:proofErr w:type="gramStart"/>
-      <w:r>
-        <w:t>was</w:t>
-      </w:r>
-      <w:proofErr w:type="gramEnd"/>
-      <w:r>
-        <w:t xml:space="preserve"> found by inverting the global stiffness matrix and multiplying it with the remaining load vector.  The reaction forces and strains where then computed and plots of the stress and displacements were generated. It was also reported out if the gasket had failed </w:t>
-      </w:r>
-      <w:r>
-        <w:rPr>
-          <w:highlight w:val="yellow"/>
-        </w:rPr>
-        <w:t>(exceeded its critical stress?).</w:t>
+        <w:t>.  Different element types were developed, however only the base Element type and the Triangular3Node2DElement classes were ultimately used for this problem.</w:t>
+      </w:r>
+      <w:r>
+        <w:t xml:space="preserve">  </w:t>
       </w:r>
     </w:p>
     <w:p>
@@ -86,37 +79,119 @@
         <w:ind w:firstLine="720"/>
       </w:pPr>
       <w:r>
-        <w:t>Once the routine was completed, it was used to model the loading and unloading of the flange.  To accomplish this, the FEM routine evaluated a quarter of the overall load.  The displacements were found and applied to all of the nodes in the original mesh</w:t>
-      </w:r>
-      <w:r>
-        <w:t>, which was then used to define a new mesh</w:t>
-      </w:r>
-      <w:r>
-        <w:t>.  Then another quarter of the pressure load was added and the displacements were found again, and this was repeated until we reached the maximum load.  Then the pressure was stepped down in a similar manor.  These results showed that the gasket &lt;</w:t>
-      </w:r>
-      <w:proofErr w:type="spellStart"/>
-      <w:r>
-        <w:t>will|won’t</w:t>
-      </w:r>
-      <w:proofErr w:type="spellEnd"/>
-      <w:r>
-        <w:t xml:space="preserve">&gt; hold, and they &lt;were </w:t>
+        <w:t xml:space="preserve">The two-dimensional cross section of the flange, gasket and bolt were </w:t>
+      </w:r>
+      <w:r>
+        <w:t xml:space="preserve">originally exported from Abaqus, and from that a mesh was </w:t>
+      </w:r>
+      <w:r>
+        <w:t>created in GMSH</w:t>
+      </w:r>
+      <w:r>
+        <w:t xml:space="preserve">.  </w:t>
+      </w:r>
+      <w:r>
+        <w:t>There were several issues with this process.  First, the size of the element out of GMSH was 1/100</w:t>
+      </w:r>
+      <w:r>
+        <w:rPr>
+          <w:vertAlign w:val="superscript"/>
+        </w:rPr>
+        <w:t>th</w:t>
+      </w:r>
+      <w:r>
+        <w:t xml:space="preserve"> of what it was in Abaqus.  This was corrected in the MATLAB code where, when the mesh was read in, all of the node coordinates were multiplied by 100.  </w:t>
       </w:r>
       <w:proofErr w:type="gramStart"/>
       <w:r>
-        <w:t>reasonable</w:t>
+        <w:t>Also</w:t>
       </w:r>
       <w:proofErr w:type="gramEnd"/>
       <w:r>
-        <w:t xml:space="preserve"> close </w:t>
-      </w:r>
-      <w:proofErr w:type="spellStart"/>
-      <w:r>
-        <w:t>to|were</w:t>
-      </w:r>
-      <w:proofErr w:type="spellEnd"/>
-      <w:r>
-        <w:t xml:space="preserve"> completely off from&gt; the Abaqus result.</w:t>
+        <w:t xml:space="preserve"> the export process did not take </w:t>
+      </w:r>
+      <w:r>
+        <w:t xml:space="preserve">into account any curves and fillets on the model.  </w:t>
+      </w:r>
+    </w:p>
+    <w:p>
+      <w:pPr>
+        <w:keepNext/>
+        <w:ind w:firstLine="720"/>
+        <w:jc w:val="center"/>
+      </w:pPr>
+      <w:r>
+        <w:rPr>
+          <w:noProof/>
+        </w:rPr>
+        <w:drawing>
+          <wp:inline distT="0" distB="0" distL="0" distR="0" wp14:anchorId="74E28ED8" wp14:editId="0CEC753B">
+            <wp:extent cx="2342878" cy="2967142"/>
+            <wp:effectExtent l="0" t="0" r="635" b="5080"/>
+            <wp:docPr id="1" name="Picture 1"/>
+            <wp:cNvGraphicFramePr>
+              <a:graphicFrameLocks xmlns:a="http://schemas.openxmlformats.org/drawingml/2006/main" noChangeAspect="1"/>
+            </wp:cNvGraphicFramePr>
+            <a:graphic xmlns:a="http://schemas.openxmlformats.org/drawingml/2006/main">
+              <a:graphicData uri="http://schemas.openxmlformats.org/drawingml/2006/picture">
+                <pic:pic xmlns:pic="http://schemas.openxmlformats.org/drawingml/2006/picture">
+                  <pic:nvPicPr>
+                    <pic:cNvPr id="0" name="Picture 1"/>
+                    <pic:cNvPicPr>
+                      <a:picLocks noChangeAspect="1" noChangeArrowheads="1"/>
+                    </pic:cNvPicPr>
+                  </pic:nvPicPr>
+                  <pic:blipFill>
+                    <a:blip r:embed="rId4" cstate="print">
+                      <a:extLst>
+                        <a:ext uri="{28A0092B-C50C-407E-A947-70E740481C1C}">
+                          <a14:useLocalDpi xmlns:a14="http://schemas.microsoft.com/office/drawing/2010/main" val="0"/>
+                        </a:ext>
+                      </a:extLst>
+                    </a:blip>
+                    <a:srcRect/>
+                    <a:stretch>
+                      <a:fillRect/>
+                    </a:stretch>
+                  </pic:blipFill>
+                  <pic:spPr bwMode="auto">
+                    <a:xfrm>
+                      <a:off x="0" y="0"/>
+                      <a:ext cx="2368654" cy="2999786"/>
+                    </a:xfrm>
+                    <a:prstGeom prst="rect">
+                      <a:avLst/>
+                    </a:prstGeom>
+                    <a:noFill/>
+                    <a:ln>
+                      <a:noFill/>
+                    </a:ln>
+                  </pic:spPr>
+                </pic:pic>
+              </a:graphicData>
+            </a:graphic>
+          </wp:inline>
+        </w:drawing>
+      </w:r>
+    </w:p>
+    <w:p>
+      <w:pPr>
+        <w:pStyle w:val="Caption"/>
+        <w:jc w:val="center"/>
+      </w:pPr>
+      <w:r>
+        <w:t xml:space="preserve">Figure </w:t>
+      </w:r>
+      <w:fldSimple w:instr=" SEQ Figure \* ARABIC ">
+        <w:r>
+          <w:rPr>
+            <w:noProof/>
+          </w:rPr>
+          <w:t>1</w:t>
+        </w:r>
+      </w:fldSimple>
+      <w:r>
+        <w:t>: Mesh for Finite Element Program</w:t>
       </w:r>
     </w:p>
     <w:p>
@@ -124,15 +199,266 @@
         <w:ind w:firstLine="720"/>
       </w:pPr>
       <w:r>
-        <w:t>We then attempted to model the effects of temperature, but…</w:t>
-      </w:r>
-      <w:bookmarkStart w:id="0" w:name="_GoBack"/>
+        <w:t xml:space="preserve">One final issue was that the MATLAB FEM solver was not able to enforce continuity between the flange and the gasket.  As such, the gasket was ignored in the analysis. </w:t>
+      </w:r>
+    </w:p>
+    <w:p>
+      <w:pPr>
+        <w:ind w:firstLine="720"/>
+      </w:pPr>
+      <w:r>
+        <w:t>For simplicity, 3 node triangular elements were used for the mesh, with a maximum size of 0.005.</w:t>
+      </w:r>
+      <w:r>
+        <w:t xml:space="preserve">  Combined with the material properties</w:t>
+      </w:r>
+      <w:r>
+        <w:t xml:space="preserve"> used in Abaqus</w:t>
+      </w:r>
+      <w:r>
+        <w:t xml:space="preserve">, the local stiffness matrices were derived.  </w:t>
+      </w:r>
+      <w:r>
+        <w:t>Instead of modeling the contact stresses</w:t>
+      </w:r>
+      <w:r>
+        <w:t xml:space="preserve"> of the bolts</w:t>
+      </w:r>
+      <w:r>
+        <w:t xml:space="preserve">, equivalent </w:t>
+      </w:r>
+      <w:r>
+        <w:t>forces</w:t>
+      </w:r>
+      <w:r>
+        <w:t xml:space="preserve"> were calculated with equations and values from the manufacture of the flange:</w:t>
+      </w:r>
+    </w:p>
+    <w:p>
+      <w:r>
+        <w:t>&lt;TODO</w:t>
+      </w:r>
+      <w:r>
+        <w:t xml:space="preserve"> actual pretty equations</w:t>
+      </w:r>
+      <w:r>
+        <w:t>&gt;</w:t>
+      </w:r>
+    </w:p>
+    <w:p>
+      <w:r>
+        <w:t>Equivalent Pressure = (4*</w:t>
+      </w:r>
+      <w:proofErr w:type="spellStart"/>
+      <w:r>
+        <w:t>BoltForce</w:t>
+      </w:r>
+      <w:proofErr w:type="spellEnd"/>
+      <w:r>
+        <w:t>/</w:t>
+      </w:r>
+      <w:proofErr w:type="spellStart"/>
+      <w:r>
+        <w:t>EffectiveGasketDiameter</w:t>
+      </w:r>
+      <w:proofErr w:type="spellEnd"/>
+      <w:r>
+        <w:t xml:space="preserve"> **2+ 16 * Bending Moment on Flange/</w:t>
+      </w:r>
+      <w:proofErr w:type="spellStart"/>
+      <w:r>
+        <w:t>EffectiveGasketDiameter</w:t>
+      </w:r>
+      <w:proofErr w:type="spellEnd"/>
+      <w:r>
+        <w:t>**3) / 6894.7</w:t>
+      </w:r>
+    </w:p>
+    <w:p>
+      <w:r>
+        <w:t xml:space="preserve">Equivalent Force = </w:t>
+      </w:r>
+      <w:r>
+        <w:t>Equivalent Pressure</w:t>
+      </w:r>
+      <w:r>
+        <w:t xml:space="preserve"> * span of bolt forces</w:t>
+      </w:r>
+    </w:p>
+    <w:p>
+      <w:pPr>
+        <w:ind w:firstLine="720"/>
+      </w:pPr>
+      <w:r>
+        <w:lastRenderedPageBreak/>
+        <w:t xml:space="preserve">With </w:t>
+      </w:r>
+      <w:r>
+        <w:t>the magnitudes of the forces evaluated, they were applied to the node closest to the center of each area the pressure was being applied</w:t>
+      </w:r>
+      <w:r>
+        <w:t xml:space="preserve">.  The global stiffness matrix </w:t>
+      </w:r>
+      <w:r>
+        <w:t xml:space="preserve">wrapped an instance of a </w:t>
+      </w:r>
+      <w:r>
+        <w:t>sparse matrix</w:t>
+      </w:r>
+      <w:r>
+        <w:t xml:space="preserve"> that is built into MATLAB</w:t>
+      </w:r>
+      <w:r>
+        <w:t xml:space="preserve">, and the global load vector was assembled.  </w:t>
+      </w:r>
+      <w:r>
+        <w:t xml:space="preserve">For this problem, the pressure was modeled as a boundary condition on the left side of the flange preventing the flange from moving in the X direction.  To account for symmetry the top of the gasket was fixed in the y direction.  </w:t>
+      </w:r>
+      <w:r>
+        <w:t>The boundary conditions were hard-coded into the program, eliminating rows and columns for node elements that were fixed</w:t>
+      </w:r>
+      <w:r>
+        <w:t xml:space="preserve"> or where the axis of symmetry cut the cross section.  The displacements of the remaining nodes </w:t>
+      </w:r>
+      <w:proofErr w:type="gramStart"/>
+      <w:r>
+        <w:t>was</w:t>
+      </w:r>
+      <w:proofErr w:type="gramEnd"/>
+      <w:r>
+        <w:t xml:space="preserve"> found by inverting the </w:t>
+      </w:r>
+      <w:r>
+        <w:t xml:space="preserve">remainder of the </w:t>
+      </w:r>
+      <w:r>
+        <w:t>global stiffness matrix and multiplying it with the load vector</w:t>
+      </w:r>
+      <w:r>
+        <w:t xml:space="preserve"> that remained after eliminating rows due to boundary conditions</w:t>
+      </w:r>
+      <w:r>
+        <w:t xml:space="preserve">.  The reaction </w:t>
+      </w:r>
+      <w:r>
+        <w:t xml:space="preserve">stresses and </w:t>
+      </w:r>
+      <w:r>
+        <w:t xml:space="preserve">strains where then computed and plots of the stress and displacements were generated. </w:t>
+      </w:r>
+    </w:p>
+    <w:p>
+      <w:pPr>
+        <w:ind w:firstLine="720"/>
+      </w:pPr>
+      <w:r>
+        <w:t xml:space="preserve">In order to model the ramp up of the pressure, the </w:t>
+      </w:r>
+      <w:r>
+        <w:t xml:space="preserve">main algorithm of evaluating displacements was done in a loop where the pressure was increased in increments of 1/10 of the maximum load.  The results for the maximum loading were reasonably close to the Abaqus results, being only </w:t>
+      </w:r>
+      <w:r>
+        <w:t>5.4% less than the displacements evaluated in Abaqus:</w:t>
+      </w:r>
+    </w:p>
+    <w:p>
+      <w:pPr>
+        <w:keepNext/>
+        <w:ind w:firstLine="720"/>
+      </w:pPr>
+      <w:r>
+        <w:rPr>
+          <w:noProof/>
+        </w:rPr>
+        <w:drawing>
+          <wp:inline distT="0" distB="0" distL="0" distR="0" wp14:anchorId="5B3D994B" wp14:editId="6324351F">
+            <wp:extent cx="3029585" cy="1899579"/>
+            <wp:effectExtent l="0" t="0" r="0" b="5715"/>
+            <wp:docPr id="2" name="Picture 2"/>
+            <wp:cNvGraphicFramePr>
+              <a:graphicFrameLocks xmlns:a="http://schemas.openxmlformats.org/drawingml/2006/main" noChangeAspect="1"/>
+            </wp:cNvGraphicFramePr>
+            <a:graphic xmlns:a="http://schemas.openxmlformats.org/drawingml/2006/main">
+              <a:graphicData uri="http://schemas.openxmlformats.org/drawingml/2006/picture">
+                <pic:pic xmlns:pic="http://schemas.openxmlformats.org/drawingml/2006/picture">
+                  <pic:nvPicPr>
+                    <pic:cNvPr id="0" name="Picture 2"/>
+                    <pic:cNvPicPr>
+                      <a:picLocks noChangeAspect="1" noChangeArrowheads="1"/>
+                    </pic:cNvPicPr>
+                  </pic:nvPicPr>
+                  <pic:blipFill>
+                    <a:blip r:embed="rId5" cstate="print">
+                      <a:extLst>
+                        <a:ext uri="{28A0092B-C50C-407E-A947-70E740481C1C}">
+                          <a14:useLocalDpi xmlns:a14="http://schemas.microsoft.com/office/drawing/2010/main" val="0"/>
+                        </a:ext>
+                      </a:extLst>
+                    </a:blip>
+                    <a:srcRect/>
+                    <a:stretch>
+                      <a:fillRect/>
+                    </a:stretch>
+                  </pic:blipFill>
+                  <pic:spPr bwMode="auto">
+                    <a:xfrm>
+                      <a:off x="0" y="0"/>
+                      <a:ext cx="3052748" cy="1914102"/>
+                    </a:xfrm>
+                    <a:prstGeom prst="rect">
+                      <a:avLst/>
+                    </a:prstGeom>
+                    <a:noFill/>
+                    <a:ln>
+                      <a:noFill/>
+                    </a:ln>
+                  </pic:spPr>
+                </pic:pic>
+              </a:graphicData>
+            </a:graphic>
+          </wp:inline>
+        </w:drawing>
+      </w:r>
+    </w:p>
+    <w:p>
+      <w:pPr>
+        <w:pStyle w:val="Caption"/>
+        <w:jc w:val="center"/>
+      </w:pPr>
+      <w:r>
+        <w:t xml:space="preserve">Figure </w:t>
+      </w:r>
+      <w:fldSimple w:instr=" SEQ Figure \* ARABIC ">
+        <w:r>
+          <w:rPr>
+            <w:noProof/>
+          </w:rPr>
+          <w:t>2</w:t>
+        </w:r>
+      </w:fldSimple>
+      <w:r>
+        <w:t>: Mesh under load, displacements exaggerated by a factor of 100</w:t>
+      </w:r>
+    </w:p>
+    <w:p>
+      <w:r>
+        <w:tab/>
+        <w:t>The stress</w:t>
+      </w:r>
+      <w:r>
+        <w:t xml:space="preserve"> forces on the flange had a </w:t>
+      </w:r>
+      <w:bookmarkStart w:id="1" w:name="_GoBack"/>
+      <w:bookmarkEnd w:id="1"/>
+      <w:r>
+        <w:t xml:space="preserve">similar distribution as the Abaqus model, but were different in their value.  </w:t>
+      </w:r>
       <w:bookmarkEnd w:id="0"/>
     </w:p>
     <w:sectPr>
       <w:pgSz w:w="12240" w:h="15840"/>
       <w:pgMar w:top="1440" w:right="1440" w:bottom="1440" w:left="1440" w:header="720" w:footer="720" w:gutter="0"/>
-      <w:cols w:space="720"/>
+      <w:cols w:num="2" w:space="720"/>
       <w:docGrid w:linePitch="360"/>
     </w:sectPr>
   </w:body>
@@ -564,6 +890,25 @@
     <w:semiHidden/>
     <w:unhideWhenUsed/>
   </w:style>
+  <w:style w:type="paragraph" w:styleId="Caption">
+    <w:name w:val="caption"/>
+    <w:basedOn w:val="Normal"/>
+    <w:next w:val="Normal"/>
+    <w:uiPriority w:val="35"/>
+    <w:unhideWhenUsed/>
+    <w:qFormat/>
+    <w:rsid w:val="00F90ECF"/>
+    <w:pPr>
+      <w:spacing w:after="200" w:line="240" w:lineRule="auto"/>
+    </w:pPr>
+    <w:rPr>
+      <w:i/>
+      <w:iCs/>
+      <w:color w:val="44546A" w:themeColor="text2"/>
+      <w:sz w:val="18"/>
+      <w:szCs w:val="18"/>
+    </w:rPr>
+  </w:style>
 </w:styles>
 </file>
 

</xml_diff>